<commit_message>
-- Hopefully got the encoding and decoding in sync. See the internal documentation for an explanation.
</commit_message>
<xml_diff>
--- a/doc/InjectingJavascript.docx
+++ b/doc/InjectingJavascript.docx
@@ -293,20 +293,70 @@
       </w:r>
       <w:proofErr w:type="spellEnd"/>
       <w:r>
-        <w:t xml:space="preserve">&gt; </w:t>
+        <w:t>&gt; is generated. That request creates an html document and loads in into the &lt;</w:t>
+      </w:r>
+      <w:proofErr w:type="spellStart"/>
+      <w:r>
+        <w:t>iframe</w:t>
+      </w:r>
+      <w:proofErr w:type="spellEnd"/>
+      <w:r>
+        <w:t>&gt;.</w:t>
+      </w:r>
+    </w:p>
+    <w:p/>
+    <w:p>
+      <w:r>
+        <w:t>1/6/13</w:t>
       </w:r>
       <w:bookmarkStart w:id="0" w:name="_GoBack"/>
       <w:bookmarkEnd w:id="0"/>
-      <w:r>
-        <w:t>is generated. That request creates an html document and loads in into the &lt;</w:t>
-      </w:r>
-      <w:proofErr w:type="spellStart"/>
-      <w:r>
-        <w:t>iframe</w:t>
-      </w:r>
-      <w:proofErr w:type="spellEnd"/>
-      <w:r>
-        <w:t>&gt;.</w:t>
+    </w:p>
+    <w:p>
+      <w:proofErr w:type="gramStart"/>
+      <w:r>
+        <w:t xml:space="preserve">Added </w:t>
+      </w:r>
+      <w:proofErr w:type="spellStart"/>
+      <w:r>
+        <w:t>uri</w:t>
+      </w:r>
+      <w:proofErr w:type="spellEnd"/>
+      <w:r>
+        <w:t xml:space="preserve"> encoding and decoding of the card and case names.</w:t>
+      </w:r>
+      <w:proofErr w:type="gramEnd"/>
+      <w:r>
+        <w:t xml:space="preserve"> It’s all done in the controller so that the URI encoding is consistent. Found and instance where the &lt;%= %&gt; template in </w:t>
+      </w:r>
+      <w:proofErr w:type="spellStart"/>
+      <w:r>
+        <w:t>erb</w:t>
+      </w:r>
+      <w:proofErr w:type="spellEnd"/>
+      <w:r>
+        <w:t xml:space="preserve"> file automatically encoded some quotes in a string. The encoding was &amp;</w:t>
+      </w:r>
+      <w:proofErr w:type="spellStart"/>
+      <w:r>
+        <w:t>quot</w:t>
+      </w:r>
+      <w:proofErr w:type="spellEnd"/>
+      <w:proofErr w:type="gramStart"/>
+      <w:r>
+        <w:t>;</w:t>
+      </w:r>
+      <w:proofErr w:type="gramEnd"/>
+      <w:r>
+        <w:t xml:space="preserve"> which doesn’t match </w:t>
+      </w:r>
+      <w:proofErr w:type="spellStart"/>
+      <w:r>
+        <w:t>uri</w:t>
+      </w:r>
+      <w:proofErr w:type="spellEnd"/>
+      <w:r>
+        <w:t xml:space="preserve"> encoding.  So we keep it all on the controller side.</w:t>
       </w:r>
     </w:p>
     <w:p/>

</xml_diff>

<commit_message>
-- updated the doc
</commit_message>
<xml_diff>
--- a/doc/InjectingJavascript.docx
+++ b/doc/InjectingJavascript.docx
@@ -307,10 +307,43 @@
     <w:p/>
     <w:p>
       <w:r>
-        <w:t>1/6/13</w:t>
+        <w:t>The include file can be found locally in Projects/</w:t>
+      </w:r>
+      <w:proofErr w:type="spellStart"/>
+      <w:r>
+        <w:t>casus_includes</w:t>
+      </w:r>
+      <w:proofErr w:type="spellEnd"/>
+      <w:r>
+        <w:t xml:space="preserve">. It is also in </w:t>
+      </w:r>
+      <w:proofErr w:type="spellStart"/>
+      <w:r>
+        <w:t>github</w:t>
+      </w:r>
+      <w:proofErr w:type="spellEnd"/>
+      <w:r>
+        <w:t xml:space="preserve"> where we share it with Martin. If we want to have Martin pick up changes </w:t>
       </w:r>
       <w:bookmarkStart w:id="0" w:name="_GoBack"/>
       <w:bookmarkEnd w:id="0"/>
+      <w:r>
+        <w:t xml:space="preserve">then we need to update the copy in </w:t>
+      </w:r>
+      <w:proofErr w:type="spellStart"/>
+      <w:r>
+        <w:t>github</w:t>
+      </w:r>
+      <w:proofErr w:type="spellEnd"/>
+      <w:r>
+        <w:t>.</w:t>
+      </w:r>
+    </w:p>
+    <w:p/>
+    <w:p>
+      <w:r>
+        <w:t>1/6/13</w:t>
+      </w:r>
     </w:p>
     <w:p>
       <w:proofErr w:type="gramStart"/>

</xml_diff>

<commit_message>
-- updated the documentation for ordering notation.
</commit_message>
<xml_diff>
--- a/doc/InjectingJavascript.docx
+++ b/doc/InjectingJavascript.docx
@@ -323,74 +323,82 @@
       </w:r>
       <w:proofErr w:type="spellEnd"/>
       <w:r>
-        <w:t xml:space="preserve"> where we share it with Martin. If we want to have Martin pick up changes </w:t>
+        <w:t xml:space="preserve"> where we share it with Martin. If we want to have Martin pick up changes then we need to update the copy in </w:t>
+      </w:r>
+      <w:proofErr w:type="spellStart"/>
+      <w:r>
+        <w:t>github</w:t>
+      </w:r>
+      <w:proofErr w:type="spellEnd"/>
+      <w:r>
+        <w:t>.</w:t>
+      </w:r>
+    </w:p>
+    <w:p/>
+    <w:p>
+      <w:r>
+        <w:t>1/6/13</w:t>
+      </w:r>
+    </w:p>
+    <w:p>
+      <w:proofErr w:type="gramStart"/>
+      <w:r>
+        <w:t xml:space="preserve">Added </w:t>
+      </w:r>
+      <w:proofErr w:type="spellStart"/>
+      <w:r>
+        <w:t>uri</w:t>
+      </w:r>
+      <w:proofErr w:type="spellEnd"/>
+      <w:r>
+        <w:t xml:space="preserve"> encoding and decoding of the card and case names.</w:t>
+      </w:r>
+      <w:proofErr w:type="gramEnd"/>
+      <w:r>
+        <w:t xml:space="preserve"> It’s all done in the controller so that the URI encoding is consistent. Found and instance where the &lt;%= %&gt; template in </w:t>
+      </w:r>
+      <w:proofErr w:type="spellStart"/>
+      <w:r>
+        <w:t>erb</w:t>
+      </w:r>
+      <w:proofErr w:type="spellEnd"/>
+      <w:r>
+        <w:t xml:space="preserve"> file automatically encoded some quotes in a string. The encoding was &amp;</w:t>
+      </w:r>
+      <w:proofErr w:type="spellStart"/>
+      <w:r>
+        <w:t>quot</w:t>
+      </w:r>
+      <w:proofErr w:type="spellEnd"/>
+      <w:proofErr w:type="gramStart"/>
+      <w:r>
+        <w:t>;</w:t>
+      </w:r>
+      <w:proofErr w:type="gramEnd"/>
+      <w:r>
+        <w:t xml:space="preserve"> which doesn’t match </w:t>
+      </w:r>
+      <w:proofErr w:type="spellStart"/>
+      <w:r>
+        <w:t>uri</w:t>
+      </w:r>
+      <w:proofErr w:type="spellEnd"/>
+      <w:r>
+        <w:t xml:space="preserve"> encoding.  So we keep it all on the controller side.</w:t>
+      </w:r>
+    </w:p>
+    <w:p/>
+    <w:p>
+      <w:r>
+        <w:t>12/16/13</w:t>
+      </w:r>
+    </w:p>
+    <w:p>
+      <w:r>
+        <w:t>Added the ability to order the questions by using the notation &lt;&lt;n&gt;&gt; at the start of each question. Have to order all the questions or none. If there are any errors in the notation will not attempt to order the questions.</w:t>
       </w:r>
       <w:bookmarkStart w:id="0" w:name="_GoBack"/>
       <w:bookmarkEnd w:id="0"/>
-      <w:r>
-        <w:t xml:space="preserve">then we need to update the copy in </w:t>
-      </w:r>
-      <w:proofErr w:type="spellStart"/>
-      <w:r>
-        <w:t>github</w:t>
-      </w:r>
-      <w:proofErr w:type="spellEnd"/>
-      <w:r>
-        <w:t>.</w:t>
-      </w:r>
-    </w:p>
-    <w:p/>
-    <w:p>
-      <w:r>
-        <w:t>1/6/13</w:t>
-      </w:r>
-    </w:p>
-    <w:p>
-      <w:proofErr w:type="gramStart"/>
-      <w:r>
-        <w:t xml:space="preserve">Added </w:t>
-      </w:r>
-      <w:proofErr w:type="spellStart"/>
-      <w:r>
-        <w:t>uri</w:t>
-      </w:r>
-      <w:proofErr w:type="spellEnd"/>
-      <w:r>
-        <w:t xml:space="preserve"> encoding and decoding of the card and case names.</w:t>
-      </w:r>
-      <w:proofErr w:type="gramEnd"/>
-      <w:r>
-        <w:t xml:space="preserve"> It’s all done in the controller so that the URI encoding is consistent. Found and instance where the &lt;%= %&gt; template in </w:t>
-      </w:r>
-      <w:proofErr w:type="spellStart"/>
-      <w:r>
-        <w:t>erb</w:t>
-      </w:r>
-      <w:proofErr w:type="spellEnd"/>
-      <w:r>
-        <w:t xml:space="preserve"> file automatically encoded some quotes in a string. The encoding was &amp;</w:t>
-      </w:r>
-      <w:proofErr w:type="spellStart"/>
-      <w:r>
-        <w:t>quot</w:t>
-      </w:r>
-      <w:proofErr w:type="spellEnd"/>
-      <w:proofErr w:type="gramStart"/>
-      <w:r>
-        <w:t>;</w:t>
-      </w:r>
-      <w:proofErr w:type="gramEnd"/>
-      <w:r>
-        <w:t xml:space="preserve"> which doesn’t match </w:t>
-      </w:r>
-      <w:proofErr w:type="spellStart"/>
-      <w:r>
-        <w:t>uri</w:t>
-      </w:r>
-      <w:proofErr w:type="spellEnd"/>
-      <w:r>
-        <w:t xml:space="preserve"> encoding.  So we keep it all on the controller side.</w:t>
-      </w:r>
     </w:p>
     <w:p/>
     <w:sectPr>

</xml_diff>